<commit_message>
add magn_recalibration, but it cannot work now ...
Signed-off-by: linwenjian <wenjian_lin@163.com>
</commit_message>
<xml_diff>
--- a/Reference/thesis_lwj.docx
+++ b/Reference/thesis_lwj.docx
@@ -24,9 +24,6 @@
       <w:pPr>
         <w:pStyle w:val="a3"/>
         <w:ind w:left="360"/>
-        <w:rPr>
-          <w:rFonts w:hint="eastAsia"/>
-        </w:rPr>
       </w:pPr>
       <w:r>
         <w:rPr>
@@ -88,11 +85,19 @@
         <w:pStyle w:val="a3"/>
         <w:ind w:left="360" w:firstLineChars="0" w:firstLine="0"/>
       </w:pPr>
-      <w:r>
-        <w:rPr>
-          <w:rFonts w:hint="eastAsia"/>
-        </w:rPr>
-        <w:t>与电直相比，四旋翼飞行器有下列优势：各个旋翼对机身所施加的反扭矩与旋翼的旋转方向相反，因此当电机</w:t>
+      <w:proofErr w:type="gramStart"/>
+      <w:r>
+        <w:rPr>
+          <w:rFonts w:hint="eastAsia"/>
+        </w:rPr>
+        <w:t>与电直相比</w:t>
+      </w:r>
+      <w:proofErr w:type="gramEnd"/>
+      <w:r>
+        <w:rPr>
+          <w:rFonts w:hint="eastAsia"/>
+        </w:rPr>
+        <w:t>，四旋翼飞行器有下列优势：各个旋翼对机身所施加的反扭矩与旋翼的旋转方向相反，因此当电机</w:t>
       </w:r>
       <w:r>
         <w:rPr>
@@ -183,9 +188,6 @@
       <w:pPr>
         <w:pStyle w:val="a3"/>
         <w:ind w:left="780" w:firstLineChars="0" w:firstLine="0"/>
-        <w:rPr>
-          <w:rFonts w:hint="eastAsia"/>
-        </w:rPr>
       </w:pPr>
     </w:p>
     <w:p>
@@ -252,9 +254,6 @@
     <w:p>
       <w:pPr>
         <w:ind w:firstLineChars="200" w:firstLine="420"/>
-        <w:rPr>
-          <w:rFonts w:hint="eastAsia"/>
-        </w:rPr>
       </w:pPr>
       <w:r>
         <w:rPr>
@@ -500,9 +499,6 @@
     <w:p>
       <w:pPr>
         <w:ind w:firstLineChars="200" w:firstLine="420"/>
-        <w:rPr>
-          <w:rFonts w:hint="eastAsia"/>
-        </w:rPr>
       </w:pPr>
       <w:r>
         <w:rPr>
@@ -682,9 +678,6 @@
     <w:p>
       <w:pPr>
         <w:ind w:firstLineChars="200" w:firstLine="420"/>
-        <w:rPr>
-          <w:rFonts w:hint="eastAsia"/>
-        </w:rPr>
       </w:pPr>
       <w:r>
         <w:rPr>
@@ -775,7 +768,21 @@
         <w:rPr>
           <w:rFonts w:hint="eastAsia"/>
         </w:rPr>
-        <w:t>四旋翼飞行器偏航运动可以借助旋翼产生的反扭矩来实现。旋翼转动过程中由于空气阻力作用会形成与转动方向相反的反扭矩，为了克服反扭矩影响，可使四个旋翼中的两个正转，两个反转，且对角线上的来年各个旋翼转动方向相同。反扭矩的大小与旋翼转速有关，当四个电机转速相同时，四个旋翼产生的反扭矩相互平衡，四旋翼飞行器不发生转动；当四个电机转速不完全相同时，不平衡的反扭矩会引起四旋翼飞行器转动。在图（</w:t>
+        <w:t>四旋翼飞行器偏航运动可以借助旋翼产生的反扭矩来实现。旋翼转动过程中由于空气阻力作用会形成与转动方向相反的反扭矩，为了克服反扭矩影响，可使四个旋翼中的两个正转，两个反转，且对角线上的来</w:t>
+      </w:r>
+      <w:proofErr w:type="gramStart"/>
+      <w:r>
+        <w:rPr>
+          <w:rFonts w:hint="eastAsia"/>
+        </w:rPr>
+        <w:t>年各个</w:t>
+      </w:r>
+      <w:proofErr w:type="gramEnd"/>
+      <w:r>
+        <w:rPr>
+          <w:rFonts w:hint="eastAsia"/>
+        </w:rPr>
+        <w:t>旋翼转动方向相同。反扭矩的大小与旋翼转速有关，当四个电机转速相同时，四个旋翼产生的反扭矩相互平衡，四旋翼飞行器不发生转动；当四个电机转速不完全相同时，不平衡的反扭矩会引起四旋翼飞行器转动。在图（</w:t>
       </w:r>
       <w:r>
         <w:rPr>
@@ -925,9 +932,6 @@
     <w:p>
       <w:pPr>
         <w:ind w:firstLineChars="200" w:firstLine="420"/>
-        <w:rPr>
-          <w:rFonts w:hint="eastAsia"/>
-        </w:rPr>
       </w:pPr>
       <w:r>
         <w:rPr>
@@ -1139,9 +1143,6 @@
     <w:p>
       <w:pPr>
         <w:ind w:firstLineChars="200" w:firstLine="420"/>
-        <w:rPr>
-          <w:rFonts w:hint="eastAsia"/>
-        </w:rPr>
       </w:pPr>
       <w:r>
         <w:rPr>
@@ -1278,7 +1279,6 @@
       <w:pPr>
         <w:ind w:firstLineChars="200" w:firstLine="422"/>
         <w:rPr>
-          <w:rFonts w:hint="eastAsia"/>
           <w:b/>
         </w:rPr>
       </w:pPr>
@@ -1288,13 +1288,23 @@
           <w:b/>
           <w:color w:val="FF0000"/>
         </w:rPr>
-        <w:t>（应用捷联惯导</w:t>
-      </w:r>
-      <w:r>
-        <w:rPr>
+        <w:t>（应用捷</w:t>
+      </w:r>
+      <w:proofErr w:type="gramStart"/>
+      <w:r>
+        <w:rPr>
+          <w:rFonts w:hint="eastAsia"/>
           <w:b/>
           <w:color w:val="FF0000"/>
         </w:rPr>
+        <w:t>联惯导</w:t>
+      </w:r>
+      <w:proofErr w:type="gramEnd"/>
+      <w:r>
+        <w:rPr>
+          <w:b/>
+          <w:color w:val="FF0000"/>
+        </w:rPr>
         <w:t>系统分析</w:t>
       </w:r>
       <w:r>
@@ -1323,9 +1333,6 @@
     <w:p>
       <w:pPr>
         <w:ind w:firstLineChars="200" w:firstLine="420"/>
-        <w:rPr>
-          <w:rFonts w:hint="eastAsia"/>
-        </w:rPr>
       </w:pPr>
       <w:r>
         <w:rPr>
@@ -1337,9 +1344,6 @@
     <w:p>
       <w:pPr>
         <w:ind w:firstLineChars="200" w:firstLine="420"/>
-        <w:rPr>
-          <w:rFonts w:hint="eastAsia"/>
-        </w:rPr>
       </w:pPr>
       <w:r>
         <w:rPr>
@@ -1539,9 +1543,6 @@
     <w:p>
       <w:pPr>
         <w:ind w:firstLineChars="200" w:firstLine="420"/>
-        <w:rPr>
-          <w:rFonts w:hint="eastAsia"/>
-        </w:rPr>
       </w:pPr>
     </w:p>
     <w:p>
@@ -1643,7 +1644,6 @@
     <w:p>
       <w:pPr>
         <w:rPr>
-          <w:rFonts w:hint="eastAsia"/>
           <w:b/>
         </w:rPr>
       </w:pPr>
@@ -1746,7 +1746,21 @@
         <w:rPr>
           <w:rFonts w:hint="eastAsia"/>
         </w:rPr>
-        <w:t>俯仰角、横滚角和航向角</w:t>
+        <w:t>俯仰角、</w:t>
+      </w:r>
+      <w:proofErr w:type="gramStart"/>
+      <w:r>
+        <w:rPr>
+          <w:rFonts w:hint="eastAsia"/>
+        </w:rPr>
+        <w:t>横滚角和</w:t>
+      </w:r>
+      <w:proofErr w:type="gramEnd"/>
+      <w:r>
+        <w:rPr>
+          <w:rFonts w:hint="eastAsia"/>
+        </w:rPr>
+        <w:t>航向角</w:t>
       </w:r>
       <w:r>
         <w:rPr>
@@ -1830,19 +1844,8 @@
     <w:p/>
     <w:p/>
     <w:p/>
-    <w:p>
-      <w:pPr>
-        <w:rPr>
-          <w:rFonts w:hint="eastAsia"/>
-        </w:rPr>
-      </w:pPr>
-    </w:p>
-    <w:p>
-      <w:pPr>
-        <w:rPr>
-          <w:rFonts w:hint="eastAsia"/>
-        </w:rPr>
-      </w:pPr>
+    <w:p/>
+    <w:p>
       <w:hyperlink r:id="rId14" w:history="1">
         <w:r>
           <w:rPr>
@@ -1889,12 +1892,14 @@
         </w:rPr>
         <w:t>轴旋转（</w:t>
       </w:r>
+      <w:proofErr w:type="spellStart"/>
       <w:r>
         <w:rPr>
           <w:rFonts w:hint="eastAsia"/>
         </w:rPr>
         <w:t>localRotationY</w:t>
       </w:r>
+      <w:proofErr w:type="spellEnd"/>
       <w:r>
         <w:rPr>
           <w:rFonts w:hint="eastAsia"/>
@@ -1948,12 +1953,14 @@
         </w:rPr>
         <w:t>轴旋转（</w:t>
       </w:r>
+      <w:proofErr w:type="spellStart"/>
       <w:r>
         <w:rPr>
           <w:rFonts w:hint="eastAsia"/>
         </w:rPr>
         <w:t>localRotationZ</w:t>
       </w:r>
+      <w:proofErr w:type="spellEnd"/>
       <w:r>
         <w:rPr>
           <w:rFonts w:hint="eastAsia"/>
@@ -1986,12 +1993,14 @@
         </w:rPr>
         <w:t>轴旋转（</w:t>
       </w:r>
+      <w:proofErr w:type="spellStart"/>
       <w:r>
         <w:rPr>
           <w:rFonts w:hint="eastAsia"/>
         </w:rPr>
         <w:t>localRotationX</w:t>
       </w:r>
+      <w:proofErr w:type="spellEnd"/>
       <w:r>
         <w:rPr>
           <w:rFonts w:hint="eastAsia"/>
@@ -2075,11 +2084,6 @@
       </w:r>
     </w:p>
     <w:p>
-      <w:pPr>
-        <w:rPr>
-          <w:rFonts w:hint="eastAsia"/>
-        </w:rPr>
-      </w:pPr>
       <w:r>
         <w:rPr>
           <w:rFonts w:hint="eastAsia"/>
@@ -2140,7 +2144,6 @@
         <w:pStyle w:val="a3"/>
         <w:ind w:left="420" w:firstLineChars="0" w:firstLine="0"/>
         <w:rPr>
-          <w:rFonts w:hint="eastAsia"/>
           <w:b/>
         </w:rPr>
       </w:pPr>
@@ -2163,6 +2166,9 @@
     <w:p/>
     <w:p>
       <w:r>
+        <w:rPr>
+          <w:noProof/>
+        </w:rPr>
         <w:drawing>
           <wp:inline distT="0" distB="0" distL="0" distR="0" wp14:anchorId="44CF4F77" wp14:editId="0AC82160">
             <wp:extent cx="3185758" cy="2094865"/>
@@ -2213,6 +2219,9 @@
         <w:t xml:space="preserve"> </w:t>
       </w:r>
       <w:r>
+        <w:rPr>
+          <w:noProof/>
+        </w:rPr>
         <w:drawing>
           <wp:inline distT="0" distB="0" distL="0" distR="0" wp14:anchorId="56143FCE" wp14:editId="012B68BD">
             <wp:extent cx="2796713" cy="2037080"/>
@@ -2261,7 +2270,6 @@
     <w:p>
       <w:pPr>
         <w:rPr>
-          <w:rFonts w:hint="eastAsia"/>
           <w:b/>
           <w:color w:val="FF0000"/>
           <w:sz w:val="28"/>
@@ -2358,6 +2366,9 @@
     <w:p/>
     <w:p>
       <w:r>
+        <w:rPr>
+          <w:noProof/>
+        </w:rPr>
         <w:lastRenderedPageBreak/>
         <w:drawing>
           <wp:inline distT="0" distB="0" distL="0" distR="0" wp14:anchorId="009C3B32" wp14:editId="47EF05C5">
@@ -2400,7 +2411,6 @@
     <w:p>
       <w:pPr>
         <w:rPr>
-          <w:rFonts w:hint="eastAsia"/>
           <w:b/>
           <w:color w:val="FF0000"/>
           <w:sz w:val="24"/>
@@ -2468,6 +2478,9 @@
     </w:p>
     <w:p>
       <w:r>
+        <w:rPr>
+          <w:noProof/>
+        </w:rPr>
         <w:drawing>
           <wp:inline distT="0" distB="0" distL="0" distR="0" wp14:anchorId="1E16647D" wp14:editId="63D7AA51">
             <wp:extent cx="3822699" cy="2867025"/>
@@ -2512,9 +2525,11 @@
         </w:rPr>
         <w:t>（这里</w:t>
       </w:r>
+      <w:proofErr w:type="spellStart"/>
       <w:r>
         <w:t>def</w:t>
       </w:r>
+      <w:proofErr w:type="spellEnd"/>
       <w:r>
         <w:t>的意思应该是</w:t>
       </w:r>
@@ -2554,11 +2569,6 @@
     </w:p>
     <w:p/>
     <w:p>
-      <w:pPr>
-        <w:rPr>
-          <w:rFonts w:hint="eastAsia"/>
-        </w:rPr>
-      </w:pPr>
       <w:r>
         <w:rPr>
           <w:rFonts w:hint="eastAsia"/>
@@ -2618,11 +2628,6 @@
       </w:r>
     </w:p>
     <w:p>
-      <w:pPr>
-        <w:rPr>
-          <w:rFonts w:hint="eastAsia"/>
-        </w:rPr>
-      </w:pPr>
       <w:r>
         <w:rPr>
           <w:noProof/>
@@ -2680,6 +2685,9 @@
     <w:p/>
     <w:p>
       <w:r>
+        <w:rPr>
+          <w:noProof/>
+        </w:rPr>
         <w:lastRenderedPageBreak/>
         <w:drawing>
           <wp:inline distT="0" distB="0" distL="0" distR="0" wp14:anchorId="6C2F5D9F" wp14:editId="3656B42D">
@@ -2721,6 +2729,9 @@
     <w:p/>
     <w:p>
       <w:r>
+        <w:rPr>
+          <w:noProof/>
+        </w:rPr>
         <w:drawing>
           <wp:inline distT="0" distB="0" distL="0" distR="0" wp14:anchorId="5D865DEB" wp14:editId="249A7FE0">
             <wp:extent cx="4572638" cy="3429479"/>
@@ -2761,6 +2772,9 @@
     <w:p/>
     <w:p>
       <w:r>
+        <w:rPr>
+          <w:noProof/>
+        </w:rPr>
         <w:lastRenderedPageBreak/>
         <w:drawing>
           <wp:inline distT="0" distB="0" distL="0" distR="0" wp14:anchorId="7D28FAD0" wp14:editId="15BD69B6">
@@ -2800,11 +2814,6 @@
       </w:r>
     </w:p>
     <w:p>
-      <w:pPr>
-        <w:rPr>
-          <w:rFonts w:hint="eastAsia"/>
-        </w:rPr>
-      </w:pPr>
       <w:r>
         <w:rPr>
           <w:rFonts w:hint="eastAsia"/>
@@ -2856,7 +2865,7 @@
           <v:shape id="_x0000_i1025" type="#_x0000_t75" style="width:27pt;height:29.25pt" o:ole="">
             <v:imagedata r:id="rId25" o:title=""/>
           </v:shape>
-          <o:OLEObject Type="Embed" ProgID="Equation.3" ShapeID="_x0000_i1025" DrawAspect="Content" ObjectID="_1480711744" r:id="rId26"/>
+          <o:OLEObject Type="Embed" ProgID="Equation.3" ShapeID="_x0000_i1025" DrawAspect="Content" ObjectID="_1480949208" r:id="rId26"/>
         </w:object>
       </w:r>
       <w:r>
@@ -2879,7 +2888,7 @@
           <v:shape id="_x0000_i1026" type="#_x0000_t75" style="width:14.25pt;height:18.75pt" o:ole="">
             <v:imagedata r:id="rId27" o:title=""/>
           </v:shape>
-          <o:OLEObject Type="Embed" ProgID="Equation.3" ShapeID="_x0000_i1026" DrawAspect="Content" ObjectID="_1480711745" r:id="rId28"/>
+          <o:OLEObject Type="Embed" ProgID="Equation.3" ShapeID="_x0000_i1026" DrawAspect="Content" ObjectID="_1480949209" r:id="rId28"/>
         </w:object>
       </w:r>
       <w:r>
@@ -2920,7 +2929,7 @@
           <v:shape id="_x0000_i1027" type="#_x0000_t75" style="width:14.25pt;height:18.75pt" o:ole="">
             <v:imagedata r:id="rId29" o:title=""/>
           </v:shape>
-          <o:OLEObject Type="Embed" ProgID="Equation.3" ShapeID="_x0000_i1027" DrawAspect="Content" ObjectID="_1480711746" r:id="rId30"/>
+          <o:OLEObject Type="Embed" ProgID="Equation.3" ShapeID="_x0000_i1027" DrawAspect="Content" ObjectID="_1480949210" r:id="rId30"/>
         </w:object>
       </w:r>
       <w:r>
@@ -2949,7 +2958,7 @@
           <v:shape id="_x0000_i1028" type="#_x0000_t75" style="width:14.25pt;height:18.75pt" o:ole="">
             <v:imagedata r:id="rId31" o:title=""/>
           </v:shape>
-          <o:OLEObject Type="Embed" ProgID="Equation.3" ShapeID="_x0000_i1028" DrawAspect="Content" ObjectID="_1480711747" r:id="rId32"/>
+          <o:OLEObject Type="Embed" ProgID="Equation.3" ShapeID="_x0000_i1028" DrawAspect="Content" ObjectID="_1480949211" r:id="rId32"/>
         </w:object>
       </w:r>
       <w:r>
@@ -2987,10 +2996,10 @@
           <w:position w:val="-10"/>
         </w:rPr>
         <w:object w:dxaOrig="340" w:dyaOrig="380">
-          <v:shape id="_x0000_i1036" type="#_x0000_t75" style="width:27pt;height:29.25pt" o:ole="">
+          <v:shape id="_x0000_i1029" type="#_x0000_t75" style="width:27pt;height:29.25pt" o:ole="">
             <v:imagedata r:id="rId33" o:title=""/>
           </v:shape>
-          <o:OLEObject Type="Embed" ProgID="Equation.3" ShapeID="_x0000_i1036" DrawAspect="Content" ObjectID="_1480711748" r:id="rId34"/>
+          <o:OLEObject Type="Embed" ProgID="Equation.3" ShapeID="_x0000_i1029" DrawAspect="Content" ObjectID="_1480949212" r:id="rId34"/>
         </w:object>
       </w:r>
       <w:r>
@@ -3010,10 +3019,10 @@
           <w:rFonts w:ascii="Calibri" w:eastAsia="宋体" w:hAnsi="Calibri" w:cs="Times New Roman"/>
         </w:rPr>
         <w:object w:dxaOrig="279" w:dyaOrig="380">
-          <v:shape id="_x0000_i1029" type="#_x0000_t75" style="width:14.25pt;height:18.75pt" o:ole="">
+          <v:shape id="_x0000_i1030" type="#_x0000_t75" style="width:14.25pt;height:18.75pt" o:ole="">
             <v:imagedata r:id="rId27" o:title=""/>
           </v:shape>
-          <o:OLEObject Type="Embed" ProgID="Equation.3" ShapeID="_x0000_i1029" DrawAspect="Content" ObjectID="_1480711749" r:id="rId35"/>
+          <o:OLEObject Type="Embed" ProgID="Equation.3" ShapeID="_x0000_i1030" DrawAspect="Content" ObjectID="_1480949213" r:id="rId35"/>
         </w:object>
       </w:r>
       <w:r>
@@ -3032,13 +3041,7 @@
         <w:rPr>
           <w:rFonts w:ascii="Calibri" w:eastAsia="宋体" w:hAnsi="Calibri" w:cs="Times New Roman" w:hint="eastAsia"/>
         </w:rPr>
-        <w:t>度</w:t>
-      </w:r>
-      <w:r>
-        <w:rPr>
-          <w:rFonts w:ascii="Calibri" w:eastAsia="宋体" w:hAnsi="Calibri" w:cs="Times New Roman" w:hint="eastAsia"/>
-        </w:rPr>
-        <w:t>（在</w:t>
+        <w:t>度（在</w:t>
       </w:r>
       <w:r>
         <w:rPr>
@@ -3058,10 +3061,10 @@
           <w:position w:val="-10"/>
         </w:rPr>
         <w:object w:dxaOrig="340" w:dyaOrig="380">
-          <v:shape id="_x0000_i1037" type="#_x0000_t75" style="width:27pt;height:29.25pt" o:ole="">
+          <v:shape id="_x0000_i1031" type="#_x0000_t75" style="width:27pt;height:29.25pt" o:ole="">
             <v:imagedata r:id="rId36" o:title=""/>
           </v:shape>
-          <o:OLEObject Type="Embed" ProgID="Equation.3" ShapeID="_x0000_i1037" DrawAspect="Content" ObjectID="_1480711750" r:id="rId37"/>
+          <o:OLEObject Type="Embed" ProgID="Equation.3" ShapeID="_x0000_i1031" DrawAspect="Content" ObjectID="_1480949214" r:id="rId37"/>
         </w:object>
       </w:r>
       <w:r>
@@ -3136,10 +3139,10 @@
           <w:position w:val="-10"/>
         </w:rPr>
         <w:object w:dxaOrig="340" w:dyaOrig="380">
-          <v:shape id="_x0000_i1038" type="#_x0000_t75" style="width:27pt;height:29.25pt" o:ole="">
+          <v:shape id="_x0000_i1032" type="#_x0000_t75" style="width:27pt;height:29.25pt" o:ole="">
             <v:imagedata r:id="rId36" o:title=""/>
           </v:shape>
-          <o:OLEObject Type="Embed" ProgID="Equation.3" ShapeID="_x0000_i1038" DrawAspect="Content" ObjectID="_1480711751" r:id="rId38"/>
+          <o:OLEObject Type="Embed" ProgID="Equation.3" ShapeID="_x0000_i1032" DrawAspect="Content" ObjectID="_1480949215" r:id="rId38"/>
         </w:object>
       </w:r>
       <w:r>
@@ -3176,13 +3179,7 @@
         <w:rPr>
           <w:rFonts w:ascii="Calibri" w:eastAsia="宋体" w:hAnsi="Calibri" w:cs="Times New Roman"/>
         </w:rPr>
-        <w:t>）</w:t>
-      </w:r>
-      <w:r>
-        <w:rPr>
-          <w:rFonts w:ascii="Calibri" w:eastAsia="宋体" w:hAnsi="Calibri" w:cs="Times New Roman"/>
-        </w:rPr>
-        <w:t>，</w:t>
+        <w:t>），</w:t>
       </w:r>
       <w:r>
         <w:rPr>
@@ -3195,10 +3192,10 @@
           <w:position w:val="-10"/>
         </w:rPr>
         <w:object w:dxaOrig="279" w:dyaOrig="380">
-          <v:shape id="_x0000_i1030" type="#_x0000_t75" style="width:14.25pt;height:18.75pt" o:ole="">
+          <v:shape id="_x0000_i1033" type="#_x0000_t75" style="width:14.25pt;height:18.75pt" o:ole="">
             <v:imagedata r:id="rId29" o:title=""/>
           </v:shape>
-          <o:OLEObject Type="Embed" ProgID="Equation.3" ShapeID="_x0000_i1030" DrawAspect="Content" ObjectID="_1480711752" r:id="rId39"/>
+          <o:OLEObject Type="Embed" ProgID="Equation.3" ShapeID="_x0000_i1033" DrawAspect="Content" ObjectID="_1480949216" r:id="rId39"/>
         </w:object>
       </w:r>
       <w:r>
@@ -3224,10 +3221,10 @@
           <w:position w:val="-10"/>
         </w:rPr>
         <w:object w:dxaOrig="279" w:dyaOrig="380">
-          <v:shape id="_x0000_i1031" type="#_x0000_t75" style="width:14.25pt;height:18.75pt" o:ole="">
+          <v:shape id="_x0000_i1034" type="#_x0000_t75" style="width:14.25pt;height:18.75pt" o:ole="">
             <v:imagedata r:id="rId31" o:title=""/>
           </v:shape>
-          <o:OLEObject Type="Embed" ProgID="Equation.3" ShapeID="_x0000_i1031" DrawAspect="Content" ObjectID="_1480711753" r:id="rId40"/>
+          <o:OLEObject Type="Embed" ProgID="Equation.3" ShapeID="_x0000_i1034" DrawAspect="Content" ObjectID="_1480949217" r:id="rId40"/>
         </w:object>
       </w:r>
       <w:r>
@@ -3243,73 +3240,64 @@
         <w:rPr>
           <w:rFonts w:hint="eastAsia"/>
         </w:rPr>
+        <w:t>度（同样在</w:t>
+      </w:r>
+      <w:r>
+        <w:rPr>
+          <w:rFonts w:hint="eastAsia"/>
+        </w:rPr>
+        <w:t>PDC</w:t>
+      </w:r>
+      <w:r>
+        <w:rPr>
+          <w:rFonts w:hint="eastAsia"/>
+        </w:rPr>
+        <w:t>平面</w:t>
+      </w:r>
+      <w:r>
+        <w:t>，垂直</w:t>
+      </w:r>
+      <w:r>
+        <w:rPr>
+          <w:rFonts w:hint="eastAsia"/>
+        </w:rPr>
+        <w:t>PC</w:t>
+      </w:r>
+      <w:r>
+        <w:rPr>
+          <w:rFonts w:hint="eastAsia"/>
+        </w:rPr>
+        <w:t>，</w:t>
+      </w:r>
+      <w:r>
+        <w:t>自然就与</w:t>
+      </w:r>
+      <w:r>
+        <w:rPr>
+          <w:rFonts w:hint="eastAsia"/>
+        </w:rPr>
+        <w:t>DP</w:t>
+      </w:r>
+      <w:r>
+        <w:rPr>
+          <w:rFonts w:hint="eastAsia"/>
+        </w:rPr>
+        <w:t>是</w:t>
+      </w:r>
+      <w:r>
+        <w:rPr>
+          <w:rFonts w:hint="eastAsia"/>
+        </w:rPr>
+        <w:t>45</w:t>
+      </w:r>
+      <w:r>
+        <w:rPr>
+          <w:rFonts w:hint="eastAsia"/>
+        </w:rPr>
         <w:t>度</w:t>
       </w:r>
       <w:r>
-        <w:rPr>
-          <w:rFonts w:hint="eastAsia"/>
-        </w:rPr>
-        <w:t>（同样在</w:t>
-      </w:r>
-      <w:r>
-        <w:rPr>
-          <w:rFonts w:hint="eastAsia"/>
-        </w:rPr>
-        <w:t>PDC</w:t>
-      </w:r>
-      <w:r>
-        <w:rPr>
-          <w:rFonts w:hint="eastAsia"/>
-        </w:rPr>
-        <w:t>平面</w:t>
-      </w:r>
-      <w:r>
-        <w:t>，垂直</w:t>
-      </w:r>
-      <w:r>
-        <w:rPr>
-          <w:rFonts w:hint="eastAsia"/>
-        </w:rPr>
-        <w:t>PC</w:t>
-      </w:r>
-      <w:r>
-        <w:rPr>
-          <w:rFonts w:hint="eastAsia"/>
-        </w:rPr>
-        <w:t>，</w:t>
-      </w:r>
-      <w:r>
-        <w:t>自然就与</w:t>
-      </w:r>
-      <w:r>
-        <w:rPr>
-          <w:rFonts w:hint="eastAsia"/>
-        </w:rPr>
-        <w:t>DP</w:t>
-      </w:r>
-      <w:r>
-        <w:rPr>
-          <w:rFonts w:hint="eastAsia"/>
-        </w:rPr>
-        <w:t>是</w:t>
-      </w:r>
-      <w:r>
-        <w:rPr>
-          <w:rFonts w:hint="eastAsia"/>
-        </w:rPr>
-        <w:t>45</w:t>
-      </w:r>
-      <w:r>
-        <w:rPr>
-          <w:rFonts w:hint="eastAsia"/>
-        </w:rPr>
-        <w:t>度</w:t>
-      </w:r>
-      <w:r>
-        <w:t>）</w:t>
-      </w:r>
-      <w:r>
-        <w:t>。</w:t>
+        <w:t>）。</w:t>
       </w:r>
     </w:p>
     <w:p>
@@ -3328,7 +3316,7 @@
           <v:shape id="_x0000_i1035" type="#_x0000_t75" style="width:27pt;height:29.25pt" o:ole="">
             <v:imagedata r:id="rId41" o:title=""/>
           </v:shape>
-          <o:OLEObject Type="Embed" ProgID="Equation.3" ShapeID="_x0000_i1035" DrawAspect="Content" ObjectID="_1480711754" r:id="rId42"/>
+          <o:OLEObject Type="Embed" ProgID="Equation.3" ShapeID="_x0000_i1035" DrawAspect="Content" ObjectID="_1480949218" r:id="rId42"/>
         </w:object>
       </w:r>
       <w:r>
@@ -3348,10 +3336,10 @@
           <w:rFonts w:ascii="Calibri" w:eastAsia="宋体" w:hAnsi="Calibri" w:cs="Times New Roman"/>
         </w:rPr>
         <w:object w:dxaOrig="279" w:dyaOrig="380">
-          <v:shape id="_x0000_i1032" type="#_x0000_t75" style="width:14.25pt;height:18.75pt" o:ole="">
+          <v:shape id="_x0000_i1036" type="#_x0000_t75" style="width:14.25pt;height:18.75pt" o:ole="">
             <v:imagedata r:id="rId27" o:title=""/>
           </v:shape>
-          <o:OLEObject Type="Embed" ProgID="Equation.3" ShapeID="_x0000_i1032" DrawAspect="Content" ObjectID="_1480711755" r:id="rId43"/>
+          <o:OLEObject Type="Embed" ProgID="Equation.3" ShapeID="_x0000_i1036" DrawAspect="Content" ObjectID="_1480949219" r:id="rId43"/>
         </w:object>
       </w:r>
       <w:r>
@@ -3389,10 +3377,10 @@
           <w:position w:val="-10"/>
         </w:rPr>
         <w:object w:dxaOrig="279" w:dyaOrig="380">
-          <v:shape id="_x0000_i1033" type="#_x0000_t75" style="width:14.25pt;height:18.75pt" o:ole="">
+          <v:shape id="_x0000_i1037" type="#_x0000_t75" style="width:14.25pt;height:18.75pt" o:ole="">
             <v:imagedata r:id="rId29" o:title=""/>
           </v:shape>
-          <o:OLEObject Type="Embed" ProgID="Equation.3" ShapeID="_x0000_i1033" DrawAspect="Content" ObjectID="_1480711756" r:id="rId44"/>
+          <o:OLEObject Type="Embed" ProgID="Equation.3" ShapeID="_x0000_i1037" DrawAspect="Content" ObjectID="_1480949220" r:id="rId44"/>
         </w:object>
       </w:r>
       <w:r>
@@ -3418,10 +3406,10 @@
           <w:position w:val="-10"/>
         </w:rPr>
         <w:object w:dxaOrig="279" w:dyaOrig="380">
-          <v:shape id="_x0000_i1034" type="#_x0000_t75" style="width:14.25pt;height:18.75pt" o:ole="">
+          <v:shape id="_x0000_i1038" type="#_x0000_t75" style="width:14.25pt;height:18.75pt" o:ole="">
             <v:imagedata r:id="rId31" o:title=""/>
           </v:shape>
-          <o:OLEObject Type="Embed" ProgID="Equation.3" ShapeID="_x0000_i1034" DrawAspect="Content" ObjectID="_1480711757" r:id="rId45"/>
+          <o:OLEObject Type="Embed" ProgID="Equation.3" ShapeID="_x0000_i1038" DrawAspect="Content" ObjectID="_1480949221" r:id="rId45"/>
         </w:object>
       </w:r>
       <w:r>
@@ -3443,13 +3431,7 @@
         <w:t>。</w:t>
       </w:r>
     </w:p>
-    <w:p>
-      <w:pPr>
-        <w:rPr>
-          <w:rFonts w:hint="eastAsia"/>
-        </w:rPr>
-      </w:pPr>
-    </w:p>
+    <w:p/>
     <w:p>
       <w:pPr>
         <w:rPr>
@@ -3468,7 +3450,7 @@
           <v:shape id="_x0000_i1039" type="#_x0000_t75" style="width:27pt;height:29.25pt" o:ole="">
             <v:imagedata r:id="rId41" o:title=""/>
           </v:shape>
-          <o:OLEObject Type="Embed" ProgID="Equation.3" ShapeID="_x0000_i1039" DrawAspect="Content" ObjectID="_1480711758" r:id="rId46"/>
+          <o:OLEObject Type="Embed" ProgID="Equation.3" ShapeID="_x0000_i1039" DrawAspect="Content" ObjectID="_1480949222" r:id="rId46"/>
         </w:object>
       </w:r>
       <w:r>
@@ -3497,7 +3479,7 @@
           <v:shape id="_x0000_i1040" type="#_x0000_t75" style="width:14.25pt;height:18.75pt" o:ole="">
             <v:imagedata r:id="rId27" o:title=""/>
           </v:shape>
-          <o:OLEObject Type="Embed" ProgID="Equation.3" ShapeID="_x0000_i1040" DrawAspect="Content" ObjectID="_1480711759" r:id="rId47"/>
+          <o:OLEObject Type="Embed" ProgID="Equation.3" ShapeID="_x0000_i1040" DrawAspect="Content" ObjectID="_1480949223" r:id="rId47"/>
         </w:object>
       </w:r>
       <w:r>
@@ -3506,7 +3488,25 @@
           <w:b/>
           <w:color w:val="FF0000"/>
         </w:rPr>
-        <w:t xml:space="preserve">*cos145 , </w:t>
+        <w:t>*</w:t>
+      </w:r>
+      <w:proofErr w:type="gramStart"/>
+      <w:r>
+        <w:rPr>
+          <w:rFonts w:ascii="Calibri" w:eastAsia="宋体" w:hAnsi="Calibri" w:cs="Times New Roman"/>
+          <w:b/>
+          <w:color w:val="FF0000"/>
+        </w:rPr>
+        <w:t>cos145 ,</w:t>
+      </w:r>
+      <w:proofErr w:type="gramEnd"/>
+      <w:r>
+        <w:rPr>
+          <w:rFonts w:ascii="Calibri" w:eastAsia="宋体" w:hAnsi="Calibri" w:cs="Times New Roman"/>
+          <w:b/>
+          <w:color w:val="FF0000"/>
+        </w:rPr>
+        <w:t xml:space="preserve"> </w:t>
       </w:r>
       <w:r>
         <w:rPr>
@@ -3518,7 +3518,7 @@
           <v:shape id="_x0000_i1041" type="#_x0000_t75" style="width:14.25pt;height:18.75pt" o:ole="">
             <v:imagedata r:id="rId29" o:title=""/>
           </v:shape>
-          <o:OLEObject Type="Embed" ProgID="Equation.3" ShapeID="_x0000_i1041" DrawAspect="Content" ObjectID="_1480711760" r:id="rId48"/>
+          <o:OLEObject Type="Embed" ProgID="Equation.3" ShapeID="_x0000_i1041" DrawAspect="Content" ObjectID="_1480949224" r:id="rId48"/>
         </w:object>
       </w:r>
       <w:r>
@@ -3538,7 +3538,7 @@
           <v:shape id="_x0000_i1042" type="#_x0000_t75" style="width:14.25pt;height:18.75pt" o:ole="">
             <v:imagedata r:id="rId31" o:title=""/>
           </v:shape>
-          <o:OLEObject Type="Embed" ProgID="Equation.3" ShapeID="_x0000_i1042" DrawAspect="Content" ObjectID="_1480711761" r:id="rId49"/>
+          <o:OLEObject Type="Embed" ProgID="Equation.3" ShapeID="_x0000_i1042" DrawAspect="Content" ObjectID="_1480949225" r:id="rId49"/>
         </w:object>
       </w:r>
       <w:r>
@@ -3550,14 +3550,10 @@
       </w:r>
     </w:p>
     <w:p>
-      <w:pPr>
-        <w:rPr>
-          <w:rFonts w:hint="eastAsia"/>
-        </w:rPr>
-      </w:pPr>
-      <w:r>
-        <w:rPr>
-          <w:rFonts w:hint="eastAsia"/>
+      <w:r>
+        <w:rPr>
+          <w:rFonts w:hint="eastAsia"/>
+          <w:noProof/>
         </w:rPr>
         <w:drawing>
           <wp:inline distT="0" distB="0" distL="0" distR="0">
@@ -3611,14 +3607,10 @@
     </w:p>
     <w:p/>
     <w:p>
-      <w:pPr>
-        <w:rPr>
-          <w:rFonts w:hint="eastAsia"/>
-        </w:rPr>
-      </w:pPr>
-      <w:r>
-        <w:rPr>
-          <w:rFonts w:hint="eastAsia"/>
+      <w:r>
+        <w:rPr>
+          <w:rFonts w:hint="eastAsia"/>
+          <w:noProof/>
         </w:rPr>
         <w:drawing>
           <wp:inline distT="0" distB="0" distL="0" distR="0">
@@ -3937,6 +3929,7 @@
         </w:rPr>
         <w:t>轴的旋转角度，如果用</w:t>
       </w:r>
+      <w:proofErr w:type="spellStart"/>
       <w:r>
         <w:rPr>
           <w:rFonts w:ascii="Verdana" w:hAnsi="Verdana"/>
@@ -3944,8 +3937,9 @@
           <w:szCs w:val="21"/>
           <w:shd w:val="clear" w:color="auto" w:fill="FFFFFF"/>
         </w:rPr>
-        <w:t>Tait-Bryan angle</w:t>
-      </w:r>
+        <w:t>Tait</w:t>
+      </w:r>
+      <w:proofErr w:type="spellEnd"/>
       <w:r>
         <w:rPr>
           <w:rFonts w:ascii="Verdana" w:hAnsi="Verdana"/>
@@ -3953,7 +3947,7 @@
           <w:szCs w:val="21"/>
           <w:shd w:val="clear" w:color="auto" w:fill="FFFFFF"/>
         </w:rPr>
-        <w:t>表示，分别为</w:t>
+        <w:t>-Bryan angle</w:t>
       </w:r>
       <w:r>
         <w:rPr>
@@ -3962,7 +3956,7 @@
           <w:szCs w:val="21"/>
           <w:shd w:val="clear" w:color="auto" w:fill="FFFFFF"/>
         </w:rPr>
-        <w:t>Yaw</w:t>
+        <w:t>表示，分别为</w:t>
       </w:r>
       <w:r>
         <w:rPr>
@@ -3971,7 +3965,7 @@
           <w:szCs w:val="21"/>
           <w:shd w:val="clear" w:color="auto" w:fill="FFFFFF"/>
         </w:rPr>
-        <w:t>、</w:t>
+        <w:t>Yaw</w:t>
       </w:r>
       <w:r>
         <w:rPr>
@@ -3980,7 +3974,7 @@
           <w:szCs w:val="21"/>
           <w:shd w:val="clear" w:color="auto" w:fill="FFFFFF"/>
         </w:rPr>
-        <w:t>Pitch</w:t>
+        <w:t>、</w:t>
       </w:r>
       <w:r>
         <w:rPr>
@@ -3989,7 +3983,7 @@
           <w:szCs w:val="21"/>
           <w:shd w:val="clear" w:color="auto" w:fill="FFFFFF"/>
         </w:rPr>
-        <w:t>、</w:t>
+        <w:t>Pitch</w:t>
       </w:r>
       <w:r>
         <w:rPr>
@@ -3998,7 +3992,7 @@
           <w:szCs w:val="21"/>
           <w:shd w:val="clear" w:color="auto" w:fill="FFFFFF"/>
         </w:rPr>
-        <w:t>Roll</w:t>
+        <w:t>、</w:t>
       </w:r>
       <w:r>
         <w:rPr>
@@ -4007,20 +4001,22 @@
           <w:szCs w:val="21"/>
           <w:shd w:val="clear" w:color="auto" w:fill="FFFFFF"/>
         </w:rPr>
+        <w:t>Roll</w:t>
+      </w:r>
+      <w:r>
+        <w:rPr>
+          <w:rFonts w:ascii="Verdana" w:hAnsi="Verdana"/>
+          <w:color w:val="000000"/>
+          <w:szCs w:val="21"/>
+          <w:shd w:val="clear" w:color="auto" w:fill="FFFFFF"/>
+        </w:rPr>
         <w:t>。</w:t>
       </w:r>
     </w:p>
-    <w:p>
-      <w:pPr>
-        <w:rPr>
-          <w:rFonts w:hint="eastAsia"/>
-        </w:rPr>
-      </w:pPr>
-    </w:p>
-    <w:p>
-      <w:pPr>
-        <w:rPr>
-          <w:rFonts w:hint="eastAsia"/>
+    <w:p/>
+    <w:p>
+      <w:pPr>
+        <w:rPr>
           <w:color w:val="C00000"/>
         </w:rPr>
       </w:pPr>
@@ -4243,7 +4239,6 @@
     <w:p>
       <w:pPr>
         <w:rPr>
-          <w:rFonts w:hint="eastAsia"/>
           <w:b/>
         </w:rPr>
       </w:pPr>
@@ -4271,11 +4266,6 @@
       </w:r>
     </w:p>
     <w:p>
-      <w:pPr>
-        <w:rPr>
-          <w:rFonts w:hint="eastAsia"/>
-        </w:rPr>
-      </w:pPr>
       <w:r>
         <w:rPr>
           <w:rFonts w:hint="eastAsia"/>
@@ -4402,11 +4392,6 @@
     </w:p>
     <w:p/>
     <w:p>
-      <w:pPr>
-        <w:rPr>
-          <w:rFonts w:hint="eastAsia"/>
-        </w:rPr>
-      </w:pPr>
       <w:r>
         <w:rPr>
           <w:rFonts w:hint="eastAsia"/>
@@ -4453,11 +4438,19 @@
         </w:rPr>
         <w:t>-</w:t>
       </w:r>
-      <w:r>
-        <w:rPr>
-          <w:rFonts w:hint="eastAsia"/>
-        </w:rPr>
-        <w:t>轴则是大地的参考轴</w:t>
+      <w:proofErr w:type="gramStart"/>
+      <w:r>
+        <w:rPr>
+          <w:rFonts w:hint="eastAsia"/>
+        </w:rPr>
+        <w:t>轴则是</w:t>
+      </w:r>
+      <w:proofErr w:type="gramEnd"/>
+      <w:r>
+        <w:rPr>
+          <w:rFonts w:hint="eastAsia"/>
+        </w:rPr>
+        <w:t>大地的参考轴</w:t>
       </w:r>
       <w:r>
         <w:rPr>
@@ -4471,6 +4464,7 @@
         </w:rPr>
         <w:t>，</w:t>
       </w:r>
+      <w:proofErr w:type="spellStart"/>
       <w:r>
         <w:rPr>
           <w:rFonts w:hint="eastAsia"/>
@@ -4479,6 +4473,7 @@
         </w:rPr>
         <w:t>xy</w:t>
       </w:r>
+      <w:proofErr w:type="spellEnd"/>
       <w:r>
         <w:rPr>
           <w:rFonts w:hint="eastAsia"/>
@@ -4603,7 +4598,6 @@
     <w:p>
       <w:pPr>
         <w:rPr>
-          <w:rFonts w:hint="eastAsia"/>
           <w:b/>
           <w:sz w:val="28"/>
         </w:rPr>
@@ -4628,7 +4622,6 @@
     <w:p>
       <w:pPr>
         <w:rPr>
-          <w:rFonts w:hint="eastAsia"/>
           <w:b/>
           <w:sz w:val="28"/>
         </w:rPr>
@@ -4714,7 +4707,6 @@
     <w:p>
       <w:pPr>
         <w:rPr>
-          <w:rFonts w:hint="eastAsia"/>
           <w:b/>
           <w:sz w:val="28"/>
         </w:rPr>
@@ -4882,22 +4874,11 @@
         </w:rPr>
         <w:t>γ</w:t>
       </w:r>
-    </w:p>
-    <w:p>
-      <w:pPr>
-        <w:rPr>
-          <w:rFonts w:hint="eastAsia"/>
-        </w:rPr>
-      </w:pPr>
     </w:p>
     <w:p/>
     <w:p/>
-    <w:p>
-      <w:pPr>
-        <w:rPr>
-          <w:rFonts w:hint="eastAsia"/>
-        </w:rPr>
-      </w:pPr>
+    <w:p/>
+    <w:p>
       <w:r>
         <w:rPr>
           <w:rFonts w:hint="eastAsia"/>
@@ -4920,11 +4901,6 @@
       </w:r>
     </w:p>
     <w:p>
-      <w:pPr>
-        <w:rPr>
-          <w:rFonts w:hint="eastAsia"/>
-        </w:rPr>
-      </w:pPr>
       <w:r>
         <w:rPr>
           <w:rFonts w:hint="eastAsia"/>
@@ -5049,8 +5025,16 @@
         <w:rPr>
           <w:rFonts w:hint="eastAsia"/>
         </w:rPr>
-        <w:t>轴作角值</w:t>
-      </w:r>
+        <w:t>轴</w:t>
+      </w:r>
+      <w:proofErr w:type="gramStart"/>
+      <w:r>
+        <w:rPr>
+          <w:rFonts w:hint="eastAsia"/>
+        </w:rPr>
+        <w:t>作角值</w:t>
+      </w:r>
+      <w:proofErr w:type="gramEnd"/>
       <w:r>
         <w:rPr>
           <w:rFonts w:hint="eastAsia"/>
@@ -5189,33 +5173,47 @@
         <w:rPr>
           <w:rFonts w:hint="eastAsia"/>
         </w:rPr>
-        <w:t>轴作角值α的旋转。</w:t>
-      </w:r>
-    </w:p>
-    <w:p>
-      <w:pPr>
-        <w:rPr>
-          <w:rFonts w:hint="eastAsia"/>
-        </w:rPr>
-      </w:pPr>
-      <w:r>
-        <w:rPr>
-          <w:rFonts w:hint="eastAsia"/>
+        <w:t>轴</w:t>
+      </w:r>
+      <w:proofErr w:type="gramStart"/>
+      <w:r>
+        <w:rPr>
+          <w:rFonts w:hint="eastAsia"/>
+        </w:rPr>
+        <w:t>作角值</w:t>
+      </w:r>
+      <w:proofErr w:type="gramEnd"/>
+      <w:r>
+        <w:rPr>
+          <w:rFonts w:hint="eastAsia"/>
+        </w:rPr>
+        <w:t>α的旋转。</w:t>
+      </w:r>
+    </w:p>
+    <w:p>
+      <w:pPr>
+        <w:rPr>
+          <w:color w:val="FF0000"/>
+        </w:rPr>
+      </w:pPr>
+      <w:r>
+        <w:rPr>
+          <w:rFonts w:hint="eastAsia"/>
+          <w:color w:val="FF0000"/>
+          <w:highlight w:val="yellow"/>
         </w:rPr>
         <w:t>？</w:t>
       </w:r>
       <w:r>
+        <w:rPr>
+          <w:color w:val="FF0000"/>
+          <w:highlight w:val="yellow"/>
+        </w:rPr>
         <w:t>？？？？</w:t>
       </w:r>
     </w:p>
     <w:p/>
-    <w:p>
-      <w:pPr>
-        <w:rPr>
-          <w:rFonts w:hint="eastAsia"/>
-        </w:rPr>
-      </w:pPr>
-    </w:p>
+    <w:p/>
     <w:p>
       <w:pPr>
         <w:rPr>
@@ -5395,15 +5393,7 @@
           <w:rPr>
             <w:rStyle w:val="a4"/>
           </w:rPr>
-          <w:t>http://wenku.baidu.com/link?url=xiX6CBrhwzrCGlY6ap6-</w:t>
-        </w:r>
-        <w:bookmarkStart w:id="1" w:name="_GoBack"/>
-        <w:bookmarkEnd w:id="1"/>
-        <w:r>
-          <w:rPr>
-            <w:rStyle w:val="a4"/>
-          </w:rPr>
-          <w:t>LOkhtF_SnUk6xQePRRK9piWLxrsyZnxDZlilmX7JPBRvWAfy93zpAdhnOSQ8FNGBogDY5PVxfNIypjkXAK2eH5C</w:t>
+          <w:t>http://wenku.baidu.com/link?url=xiX6CBrhwzrCGlY6ap6-LOkhtF_SnUk6xQePRRK9piWLxrsyZnxDZlilmX7JPBRvWAfy93zpAdhnOSQ8FNGBogDY5PVxfNIypjkXAK2eH5C</w:t>
         </w:r>
       </w:hyperlink>
     </w:p>
@@ -5423,30 +5413,44 @@
         </w:rPr>
         <w:t xml:space="preserve"> </w:t>
       </w:r>
+      <w:bookmarkStart w:id="1" w:name="OLE_LINK2"/>
       <w:r>
         <w:rPr>
           <w:rFonts w:hint="eastAsia"/>
         </w:rPr>
         <w:t>基于互补滤波器的四旋翼飞行器姿态解算</w:t>
       </w:r>
+      <w:bookmarkEnd w:id="1"/>
       <w:r>
         <w:rPr>
           <w:rFonts w:hint="eastAsia"/>
         </w:rPr>
         <w:t>_</w:t>
       </w:r>
+      <w:proofErr w:type="gramStart"/>
       <w:r>
         <w:rPr>
           <w:rFonts w:hint="eastAsia"/>
         </w:rPr>
         <w:t>梁延德</w:t>
       </w:r>
-      <w:r>
-        <w:rPr>
-          <w:rFonts w:hint="eastAsia"/>
-        </w:rPr>
-        <w:t>.caj</w:t>
-      </w:r>
+      <w:proofErr w:type="gramEnd"/>
+      <w:r>
+        <w:rPr>
+          <w:rFonts w:hint="eastAsia"/>
+        </w:rPr>
+        <w:t>.</w:t>
+      </w:r>
+      <w:proofErr w:type="spellStart"/>
+      <w:proofErr w:type="gramStart"/>
+      <w:r>
+        <w:rPr>
+          <w:rFonts w:hint="eastAsia"/>
+        </w:rPr>
+        <w:t>caj</w:t>
+      </w:r>
+      <w:proofErr w:type="spellEnd"/>
+      <w:proofErr w:type="gramEnd"/>
     </w:p>
     <w:p/>
     <w:p>
@@ -5655,11 +5659,6 @@
       </w:r>
     </w:p>
     <w:p>
-      <w:pPr>
-        <w:rPr>
-          <w:rFonts w:hint="eastAsia"/>
-        </w:rPr>
-      </w:pPr>
       <w:r>
         <w:rPr>
           <w:noProof/>
@@ -5714,6 +5713,531 @@
           </wp:inline>
         </w:drawing>
       </w:r>
+    </w:p>
+    <w:p/>
+    <w:p/>
+    <w:p>
+      <w:r>
+        <w:rPr>
+          <w:rFonts w:hint="eastAsia"/>
+        </w:rPr>
+        <w:t>基于磁强计</w:t>
+      </w:r>
+      <w:r>
+        <w:rPr>
+          <w:rFonts w:hint="eastAsia"/>
+        </w:rPr>
+        <w:t>_</w:t>
+      </w:r>
+      <w:r>
+        <w:rPr>
+          <w:rFonts w:hint="eastAsia"/>
+        </w:rPr>
+        <w:t>加速度计和陀螺原理的姿态测试算法研究</w:t>
+      </w:r>
+      <w:r>
+        <w:rPr>
+          <w:rFonts w:hint="eastAsia"/>
+        </w:rPr>
+        <w:t>_</w:t>
+      </w:r>
+      <w:r>
+        <w:rPr>
+          <w:rFonts w:hint="eastAsia"/>
+        </w:rPr>
+        <w:t>宋静</w:t>
+      </w:r>
+    </w:p>
+    <w:p>
+      <w:r>
+        <w:rPr>
+          <w:rFonts w:hint="eastAsia"/>
+        </w:rPr>
+        <w:lastRenderedPageBreak/>
+        <w:t>中</w:t>
+      </w:r>
+      <w:r>
+        <w:t>有</w:t>
+      </w:r>
+    </w:p>
+    <w:p>
+      <w:r>
+        <w:rPr>
+          <w:noProof/>
+        </w:rPr>
+        <w:drawing>
+          <wp:inline distT="0" distB="0" distL="0" distR="0" wp14:anchorId="109791B0" wp14:editId="61930FA7">
+            <wp:extent cx="2590800" cy="2343150"/>
+            <wp:effectExtent l="0" t="0" r="0" b="0"/>
+            <wp:docPr id="2" name="图片 2"/>
+            <wp:cNvGraphicFramePr>
+              <a:graphicFrameLocks xmlns:a="http://schemas.openxmlformats.org/drawingml/2006/main" noChangeAspect="1"/>
+            </wp:cNvGraphicFramePr>
+            <a:graphic xmlns:a="http://schemas.openxmlformats.org/drawingml/2006/main">
+              <a:graphicData uri="http://schemas.openxmlformats.org/drawingml/2006/picture">
+                <pic:pic xmlns:pic="http://schemas.openxmlformats.org/drawingml/2006/picture">
+                  <pic:nvPicPr>
+                    <pic:cNvPr id="1" name=""/>
+                    <pic:cNvPicPr/>
+                  </pic:nvPicPr>
+                  <pic:blipFill>
+                    <a:blip r:embed="rId64"/>
+                    <a:stretch>
+                      <a:fillRect/>
+                    </a:stretch>
+                  </pic:blipFill>
+                  <pic:spPr>
+                    <a:xfrm>
+                      <a:off x="0" y="0"/>
+                      <a:ext cx="2590800" cy="2343150"/>
+                    </a:xfrm>
+                    <a:prstGeom prst="rect">
+                      <a:avLst/>
+                    </a:prstGeom>
+                  </pic:spPr>
+                </pic:pic>
+              </a:graphicData>
+            </a:graphic>
+          </wp:inline>
+        </w:drawing>
+      </w:r>
+    </w:p>
+    <w:p/>
+    <w:p/>
+    <w:p>
+      <w:r>
+        <w:rPr>
+          <w:rFonts w:hint="eastAsia"/>
+        </w:rPr>
+        <w:t>基于四元数法的捷联式惯性导航系统的姿态解算</w:t>
+      </w:r>
+      <w:r>
+        <w:rPr>
+          <w:rFonts w:hint="eastAsia"/>
+        </w:rPr>
+        <w:t>_</w:t>
+      </w:r>
+      <w:r>
+        <w:rPr>
+          <w:rFonts w:hint="eastAsia"/>
+        </w:rPr>
+        <w:t>张荣辉</w:t>
+      </w:r>
+      <w:r>
+        <w:rPr>
+          <w:rFonts w:hint="eastAsia"/>
+        </w:rPr>
+        <w:t>.</w:t>
+      </w:r>
+      <w:proofErr w:type="spellStart"/>
+      <w:r>
+        <w:rPr>
+          <w:rFonts w:hint="eastAsia"/>
+        </w:rPr>
+        <w:t>caj</w:t>
+      </w:r>
+      <w:proofErr w:type="spellEnd"/>
+      <w:r>
+        <w:t xml:space="preserve">  </w:t>
+      </w:r>
+      <w:r>
+        <w:rPr>
+          <w:rFonts w:hint="eastAsia"/>
+        </w:rPr>
+        <w:t>长春</w:t>
+      </w:r>
+      <w:r>
+        <w:t>光机所</w:t>
+      </w:r>
+    </w:p>
+    <w:p>
+      <w:r>
+        <w:rPr>
+          <w:noProof/>
+        </w:rPr>
+        <w:drawing>
+          <wp:inline distT="0" distB="0" distL="0" distR="0">
+            <wp:extent cx="6120130" cy="926932"/>
+            <wp:effectExtent l="0" t="0" r="0" b="6985"/>
+            <wp:docPr id="5" name="图片 5" descr="C:\Users\Administrator\AppData\Roaming\Tencent\Users\26665436\QQ\WinTemp\RichOle\9@R1G[]FG_W{I1Z}WXXX~W8.png"/>
+            <wp:cNvGraphicFramePr>
+              <a:graphicFrameLocks xmlns:a="http://schemas.openxmlformats.org/drawingml/2006/main" noChangeAspect="1"/>
+            </wp:cNvGraphicFramePr>
+            <a:graphic xmlns:a="http://schemas.openxmlformats.org/drawingml/2006/main">
+              <a:graphicData uri="http://schemas.openxmlformats.org/drawingml/2006/picture">
+                <pic:pic xmlns:pic="http://schemas.openxmlformats.org/drawingml/2006/picture">
+                  <pic:nvPicPr>
+                    <pic:cNvPr id="0" name="Picture 21" descr="C:\Users\Administrator\AppData\Roaming\Tencent\Users\26665436\QQ\WinTemp\RichOle\9@R1G[]FG_W{I1Z}WXXX~W8.png"/>
+                    <pic:cNvPicPr>
+                      <a:picLocks noChangeAspect="1" noChangeArrowheads="1"/>
+                    </pic:cNvPicPr>
+                  </pic:nvPicPr>
+                  <pic:blipFill>
+                    <a:blip r:embed="rId65">
+                      <a:extLst>
+                        <a:ext uri="{28A0092B-C50C-407E-A947-70E740481C1C}">
+                          <a14:useLocalDpi xmlns:a14="http://schemas.microsoft.com/office/drawing/2010/main" val="0"/>
+                        </a:ext>
+                      </a:extLst>
+                    </a:blip>
+                    <a:srcRect/>
+                    <a:stretch>
+                      <a:fillRect/>
+                    </a:stretch>
+                  </pic:blipFill>
+                  <pic:spPr bwMode="auto">
+                    <a:xfrm>
+                      <a:off x="0" y="0"/>
+                      <a:ext cx="6120130" cy="926932"/>
+                    </a:xfrm>
+                    <a:prstGeom prst="rect">
+                      <a:avLst/>
+                    </a:prstGeom>
+                    <a:noFill/>
+                    <a:ln>
+                      <a:noFill/>
+                    </a:ln>
+                  </pic:spPr>
+                </pic:pic>
+              </a:graphicData>
+            </a:graphic>
+          </wp:inline>
+        </w:drawing>
+      </w:r>
+    </w:p>
+    <w:p>
+      <w:pPr>
+        <w:rPr>
+          <w:rFonts w:hint="eastAsia"/>
+        </w:rPr>
+      </w:pPr>
+    </w:p>
+    <w:p>
+      <w:r>
+        <w:rPr>
+          <w:rFonts w:hint="eastAsia"/>
+        </w:rPr>
+        <w:t>捷</w:t>
+      </w:r>
+      <w:proofErr w:type="gramStart"/>
+      <w:r>
+        <w:rPr>
+          <w:rFonts w:hint="eastAsia"/>
+        </w:rPr>
+        <w:t>联惯导</w:t>
+      </w:r>
+      <w:proofErr w:type="gramEnd"/>
+      <w:r>
+        <w:rPr>
+          <w:rFonts w:hint="eastAsia"/>
+        </w:rPr>
+        <w:t>系统姿态解算模块的实现</w:t>
+      </w:r>
+      <w:r>
+        <w:rPr>
+          <w:rFonts w:hint="eastAsia"/>
+        </w:rPr>
+        <w:t>_</w:t>
+      </w:r>
+      <w:r>
+        <w:rPr>
+          <w:rFonts w:hint="eastAsia"/>
+        </w:rPr>
+        <w:t>杜海龙</w:t>
+      </w:r>
+      <w:r>
+        <w:rPr>
+          <w:rFonts w:hint="eastAsia"/>
+        </w:rPr>
+        <w:t>.</w:t>
+      </w:r>
+      <w:proofErr w:type="spellStart"/>
+      <w:r>
+        <w:rPr>
+          <w:rFonts w:hint="eastAsia"/>
+        </w:rPr>
+        <w:t>caj</w:t>
+      </w:r>
+      <w:proofErr w:type="spellEnd"/>
+      <w:r>
+        <w:t xml:space="preserve">  </w:t>
+      </w:r>
+      <w:r>
+        <w:rPr>
+          <w:rFonts w:hint="eastAsia"/>
+        </w:rPr>
+        <w:t>长春光机所</w:t>
+      </w:r>
+    </w:p>
+    <w:p>
+      <w:pPr>
+        <w:rPr>
+          <w:rFonts w:hint="eastAsia"/>
+        </w:rPr>
+      </w:pPr>
+      <w:r>
+        <w:rPr>
+          <w:noProof/>
+        </w:rPr>
+        <w:drawing>
+          <wp:inline distT="0" distB="0" distL="0" distR="0">
+            <wp:extent cx="6120130" cy="934209"/>
+            <wp:effectExtent l="0" t="0" r="0" b="0"/>
+            <wp:docPr id="6" name="图片 6" descr="C:\Users\Administrator\AppData\Roaming\Tencent\Users\26665436\QQ\WinTemp\RichOle\LT~TKI]B0ZQSVEOH%GX6(OR.png"/>
+            <wp:cNvGraphicFramePr>
+              <a:graphicFrameLocks xmlns:a="http://schemas.openxmlformats.org/drawingml/2006/main" noChangeAspect="1"/>
+            </wp:cNvGraphicFramePr>
+            <a:graphic xmlns:a="http://schemas.openxmlformats.org/drawingml/2006/main">
+              <a:graphicData uri="http://schemas.openxmlformats.org/drawingml/2006/picture">
+                <pic:pic xmlns:pic="http://schemas.openxmlformats.org/drawingml/2006/picture">
+                  <pic:nvPicPr>
+                    <pic:cNvPr id="0" name="Picture 22" descr="C:\Users\Administrator\AppData\Roaming\Tencent\Users\26665436\QQ\WinTemp\RichOle\LT~TKI]B0ZQSVEOH%GX6(OR.png"/>
+                    <pic:cNvPicPr>
+                      <a:picLocks noChangeAspect="1" noChangeArrowheads="1"/>
+                    </pic:cNvPicPr>
+                  </pic:nvPicPr>
+                  <pic:blipFill>
+                    <a:blip r:embed="rId66">
+                      <a:extLst>
+                        <a:ext uri="{28A0092B-C50C-407E-A947-70E740481C1C}">
+                          <a14:useLocalDpi xmlns:a14="http://schemas.microsoft.com/office/drawing/2010/main" val="0"/>
+                        </a:ext>
+                      </a:extLst>
+                    </a:blip>
+                    <a:srcRect/>
+                    <a:stretch>
+                      <a:fillRect/>
+                    </a:stretch>
+                  </pic:blipFill>
+                  <pic:spPr bwMode="auto">
+                    <a:xfrm>
+                      <a:off x="0" y="0"/>
+                      <a:ext cx="6120130" cy="934209"/>
+                    </a:xfrm>
+                    <a:prstGeom prst="rect">
+                      <a:avLst/>
+                    </a:prstGeom>
+                    <a:noFill/>
+                    <a:ln>
+                      <a:noFill/>
+                    </a:ln>
+                  </pic:spPr>
+                </pic:pic>
+              </a:graphicData>
+            </a:graphic>
+          </wp:inline>
+        </w:drawing>
+      </w:r>
+    </w:p>
+    <w:p/>
+    <w:p>
+      <w:r>
+        <w:rPr>
+          <w:noProof/>
+        </w:rPr>
+        <w:drawing>
+          <wp:inline distT="0" distB="0" distL="0" distR="0">
+            <wp:extent cx="5143500" cy="2438400"/>
+            <wp:effectExtent l="0" t="0" r="0" b="0"/>
+            <wp:docPr id="3" name="图片 3" descr="C:\Users\Administrator\AppData\Roaming\Tencent\Users\26665436\QQ\WinTemp\RichOle\_T@@E4%EK3`HMJEG51ZSHUA.png"/>
+            <wp:cNvGraphicFramePr>
+              <a:graphicFrameLocks xmlns:a="http://schemas.openxmlformats.org/drawingml/2006/main" noChangeAspect="1"/>
+            </wp:cNvGraphicFramePr>
+            <a:graphic xmlns:a="http://schemas.openxmlformats.org/drawingml/2006/main">
+              <a:graphicData uri="http://schemas.openxmlformats.org/drawingml/2006/picture">
+                <pic:pic xmlns:pic="http://schemas.openxmlformats.org/drawingml/2006/picture">
+                  <pic:nvPicPr>
+                    <pic:cNvPr id="0" name="Picture 19" descr="C:\Users\Administrator\AppData\Roaming\Tencent\Users\26665436\QQ\WinTemp\RichOle\_T@@E4%EK3`HMJEG51ZSHUA.png"/>
+                    <pic:cNvPicPr>
+                      <a:picLocks noChangeAspect="1" noChangeArrowheads="1"/>
+                    </pic:cNvPicPr>
+                  </pic:nvPicPr>
+                  <pic:blipFill>
+                    <a:blip r:embed="rId67">
+                      <a:extLst>
+                        <a:ext uri="{28A0092B-C50C-407E-A947-70E740481C1C}">
+                          <a14:useLocalDpi xmlns:a14="http://schemas.microsoft.com/office/drawing/2010/main" val="0"/>
+                        </a:ext>
+                      </a:extLst>
+                    </a:blip>
+                    <a:srcRect/>
+                    <a:stretch>
+                      <a:fillRect/>
+                    </a:stretch>
+                  </pic:blipFill>
+                  <pic:spPr bwMode="auto">
+                    <a:xfrm>
+                      <a:off x="0" y="0"/>
+                      <a:ext cx="5143500" cy="2438400"/>
+                    </a:xfrm>
+                    <a:prstGeom prst="rect">
+                      <a:avLst/>
+                    </a:prstGeom>
+                    <a:noFill/>
+                    <a:ln>
+                      <a:noFill/>
+                    </a:ln>
+                  </pic:spPr>
+                </pic:pic>
+              </a:graphicData>
+            </a:graphic>
+          </wp:inline>
+        </w:drawing>
+      </w:r>
+    </w:p>
+    <w:p>
+      <w:pPr>
+        <w:rPr>
+          <w:sz w:val="28"/>
+        </w:rPr>
+      </w:pPr>
+      <w:r>
+        <w:rPr>
+          <w:rFonts w:hint="eastAsia"/>
+          <w:sz w:val="28"/>
+        </w:rPr>
+        <w:t>四元数可以描述一个坐标系或一个矢量相对某一个坐标系的旋转</w:t>
+      </w:r>
+      <w:r>
+        <w:rPr>
+          <w:rFonts w:hint="eastAsia"/>
+          <w:sz w:val="28"/>
+        </w:rPr>
+        <w:t>,</w:t>
+      </w:r>
+      <w:r>
+        <w:rPr>
+          <w:rFonts w:hint="eastAsia"/>
+          <w:sz w:val="28"/>
+        </w:rPr>
+        <w:t>四元数的标量部分表示了转角的一半余弦值</w:t>
+      </w:r>
+      <w:r>
+        <w:rPr>
+          <w:rFonts w:hint="eastAsia"/>
+          <w:sz w:val="28"/>
+        </w:rPr>
+        <w:t>,</w:t>
+      </w:r>
+      <w:r>
+        <w:rPr>
+          <w:rFonts w:hint="eastAsia"/>
+          <w:sz w:val="28"/>
+        </w:rPr>
+        <w:t>而其矢量部分则表示瞬时转轴的方向、瞬时转动</w:t>
+      </w:r>
+      <w:r>
+        <w:rPr>
+          <w:rFonts w:hint="eastAsia"/>
+          <w:sz w:val="28"/>
+        </w:rPr>
+        <w:lastRenderedPageBreak/>
+        <w:t>轴与参考坐标系轴间的方向余弦值。因此</w:t>
+      </w:r>
+      <w:r>
+        <w:rPr>
+          <w:rFonts w:hint="eastAsia"/>
+          <w:sz w:val="28"/>
+        </w:rPr>
+        <w:t>,</w:t>
+      </w:r>
+      <w:r>
+        <w:rPr>
+          <w:rFonts w:hint="eastAsia"/>
+          <w:sz w:val="28"/>
+        </w:rPr>
+        <w:t>一个四元数既表示了转轴的方向</w:t>
+      </w:r>
+      <w:r>
+        <w:rPr>
+          <w:rFonts w:hint="eastAsia"/>
+          <w:sz w:val="28"/>
+        </w:rPr>
+        <w:t>,</w:t>
+      </w:r>
+      <w:r>
+        <w:rPr>
+          <w:rFonts w:hint="eastAsia"/>
+          <w:sz w:val="28"/>
+        </w:rPr>
+        <w:t>又表示了转角的大小</w:t>
+      </w:r>
+      <w:r>
+        <w:rPr>
+          <w:rFonts w:hint="eastAsia"/>
+          <w:sz w:val="28"/>
+        </w:rPr>
+        <w:t>,</w:t>
+      </w:r>
+      <w:r>
+        <w:rPr>
+          <w:rFonts w:hint="eastAsia"/>
+          <w:sz w:val="28"/>
+        </w:rPr>
+        <w:t>往往称其为转动四元数。</w:t>
+      </w:r>
+    </w:p>
+    <w:p>
+      <w:pPr>
+        <w:rPr>
+          <w:rFonts w:hint="eastAsia"/>
+        </w:rPr>
+      </w:pPr>
+      <w:r>
+        <w:rPr>
+          <w:noProof/>
+        </w:rPr>
+        <w:drawing>
+          <wp:inline distT="0" distB="0" distL="0" distR="0">
+            <wp:extent cx="4210050" cy="4957397"/>
+            <wp:effectExtent l="0" t="0" r="0" b="0"/>
+            <wp:docPr id="4" name="图片 4" descr="C:\Users\Administrator\AppData\Roaming\Tencent\Users\26665436\QQ\WinTemp\RichOle\UK7RH2UTJ4)(A4`N(JUUVB4.png"/>
+            <wp:cNvGraphicFramePr>
+              <a:graphicFrameLocks xmlns:a="http://schemas.openxmlformats.org/drawingml/2006/main" noChangeAspect="1"/>
+            </wp:cNvGraphicFramePr>
+            <a:graphic xmlns:a="http://schemas.openxmlformats.org/drawingml/2006/main">
+              <a:graphicData uri="http://schemas.openxmlformats.org/drawingml/2006/picture">
+                <pic:pic xmlns:pic="http://schemas.openxmlformats.org/drawingml/2006/picture">
+                  <pic:nvPicPr>
+                    <pic:cNvPr id="0" name="Picture 20" descr="C:\Users\Administrator\AppData\Roaming\Tencent\Users\26665436\QQ\WinTemp\RichOle\UK7RH2UTJ4)(A4`N(JUUVB4.png"/>
+                    <pic:cNvPicPr>
+                      <a:picLocks noChangeAspect="1" noChangeArrowheads="1"/>
+                    </pic:cNvPicPr>
+                  </pic:nvPicPr>
+                  <pic:blipFill>
+                    <a:blip r:embed="rId68">
+                      <a:extLst>
+                        <a:ext uri="{28A0092B-C50C-407E-A947-70E740481C1C}">
+                          <a14:useLocalDpi xmlns:a14="http://schemas.microsoft.com/office/drawing/2010/main" val="0"/>
+                        </a:ext>
+                      </a:extLst>
+                    </a:blip>
+                    <a:srcRect/>
+                    <a:stretch>
+                      <a:fillRect/>
+                    </a:stretch>
+                  </pic:blipFill>
+                  <pic:spPr bwMode="auto">
+                    <a:xfrm>
+                      <a:off x="0" y="0"/>
+                      <a:ext cx="4221076" cy="4970381"/>
+                    </a:xfrm>
+                    <a:prstGeom prst="rect">
+                      <a:avLst/>
+                    </a:prstGeom>
+                    <a:noFill/>
+                    <a:ln>
+                      <a:noFill/>
+                    </a:ln>
+                  </pic:spPr>
+                </pic:pic>
+              </a:graphicData>
+            </a:graphic>
+          </wp:inline>
+        </w:drawing>
+      </w:r>
+      <w:bookmarkStart w:id="2" w:name="_GoBack"/>
+      <w:bookmarkEnd w:id="2"/>
     </w:p>
     <w:sectPr>
       <w:pgSz w:w="11906" w:h="16838"/>
@@ -6624,6 +7148,7 @@
   <w:style w:type="character" w:default="1" w:styleId="a0">
     <w:name w:val="Default Paragraph Font"/>
     <w:uiPriority w:val="1"/>
+    <w:semiHidden/>
     <w:unhideWhenUsed/>
   </w:style>
   <w:style w:type="table" w:default="1" w:styleId="a1">

</xml_diff>